<commit_message>
Corrections in the guidance
</commit_message>
<xml_diff>
--- a/English Scratch Cards easier to translate/- What was changed.docx
+++ b/English Scratch Cards easier to translate/- What was changed.docx
@@ -590,16 +590,20 @@
         <w:rPr>
           <w:lang w:val="en-GB"/>
         </w:rPr>
-        <w:t xml:space="preserve">Issue 5: Icons with low resolution and wrong </w:t>
-      </w:r>
-      <w:proofErr w:type="spellStart"/>
-      <w:r>
-        <w:rPr>
-          <w:lang w:val="en-GB"/>
-        </w:rPr>
-        <w:t>color</w:t>
-      </w:r>
-      <w:proofErr w:type="spellEnd"/>
+        <w:t>Issue 5: Icons with low resolution and wrong colo</w:t>
+      </w:r>
+      <w:r>
+        <w:rPr>
+          <w:lang w:val="en-GB"/>
+        </w:rPr>
+        <w:t>u</w:t>
+      </w:r>
+      <w:r>
+        <w:rPr>
+          <w:lang w:val="en-GB"/>
+        </w:rPr>
+        <w:t>r</w:t>
+      </w:r>
     </w:p>
     <w:p>
       <w:pPr>
@@ -725,6 +729,61 @@
           <w:lang w:val="en-GB"/>
         </w:rPr>
       </w:pPr>
+    </w:p>
+    <w:p>
+      <w:pPr>
+        <w:pStyle w:val="Heading1"/>
+        <w:rPr>
+          <w:lang w:val="en-GB"/>
+        </w:rPr>
+      </w:pPr>
+      <w:r>
+        <w:rPr>
+          <w:lang w:val="en-GB"/>
+        </w:rPr>
+        <w:lastRenderedPageBreak/>
+        <w:t>Issue 6: Bleed</w:t>
+      </w:r>
+    </w:p>
+    <w:p>
+      <w:pPr>
+        <w:rPr>
+          <w:lang w:val="en-GB"/>
+        </w:rPr>
+      </w:pPr>
+      <w:r>
+        <w:rPr>
+          <w:lang w:val="en-GB"/>
+        </w:rPr>
+        <w:t>When the cards have to be printed then bleed needs to be added since the colours run to the edge. Bleed has NOT been added in this set of cards, but for that see the set of cards in an adjacent folder.</w:t>
+      </w:r>
+    </w:p>
+    <w:p>
+      <w:pPr>
+        <w:pStyle w:val="Heading1"/>
+        <w:rPr>
+          <w:lang w:val="en-GB"/>
+        </w:rPr>
+      </w:pPr>
+      <w:r>
+        <w:rPr>
+          <w:lang w:val="en-GB"/>
+        </w:rPr>
+        <w:t>Issue 7: No version indication</w:t>
+      </w:r>
+    </w:p>
+    <w:p>
+      <w:pPr>
+        <w:rPr>
+          <w:lang w:val="en-GB"/>
+        </w:rPr>
+      </w:pPr>
+      <w:r>
+        <w:rPr>
+          <w:lang w:val="en-GB"/>
+        </w:rPr>
+        <w:t>There is no version indication on the cards, so when printed and a new version comes, the old and new version can be easily mixed up. In this set of cards, NO version has been added. For that, see the set of cards in the adjacent folder.</w:t>
+      </w:r>
     </w:p>
     <w:p>
       <w:pPr>

</xml_diff>